<commit_message>
Add protein rollup plots description to the rollup methods documentation
</commit_message>
<xml_diff>
--- a/Documentation/RollupMethods_InfernoRDN.docx
+++ b/Documentation/RollupMethods_InfernoRDN.docx
@@ -7,7 +7,7 @@
         <w:spacing w:before="100" w:beforeAutospacing="1" w:after="100" w:afterAutospacing="1" w:line="240" w:lineRule="auto"/>
         <w:outlineLvl w:val="0"/>
         <w:rPr>
-          <w:rFonts w:ascii="Times New Roman" w:eastAsia="Times New Roman" w:hAnsi="Times New Roman" w:cs="Times New Roman"/>
+          <w:rFonts w:ascii="Arial" w:eastAsia="Times New Roman" w:hAnsi="Arial" w:cs="Arial"/>
           <w:b/>
           <w:bCs/>
           <w:kern w:val="36"/>
@@ -15,11 +15,9 @@
           <w:szCs w:val="48"/>
         </w:rPr>
       </w:pPr>
-      <w:bookmarkStart w:id="0" w:name="_GoBack"/>
-      <w:bookmarkEnd w:id="0"/>
-      <w:r>
-        <w:rPr>
-          <w:rFonts w:ascii="Times New Roman" w:eastAsia="Times New Roman" w:hAnsi="Times New Roman" w:cs="Times New Roman"/>
+      <w:r>
+        <w:rPr>
+          <w:rFonts w:ascii="Arial" w:eastAsia="Times New Roman" w:hAnsi="Arial" w:cs="Arial"/>
           <w:b/>
           <w:bCs/>
           <w:kern w:val="36"/>
@@ -30,7 +28,7 @@
       </w:r>
       <w:r>
         <w:rPr>
-          <w:rFonts w:ascii="Times New Roman" w:eastAsia="Times New Roman" w:hAnsi="Times New Roman" w:cs="Times New Roman"/>
+          <w:rFonts w:ascii="Arial" w:eastAsia="Times New Roman" w:hAnsi="Arial" w:cs="Arial"/>
           <w:b/>
           <w:bCs/>
           <w:kern w:val="36"/>
@@ -44,14 +42,14 @@
       <w:pPr>
         <w:spacing w:before="100" w:beforeAutospacing="1" w:after="100" w:afterAutospacing="1" w:line="240" w:lineRule="auto"/>
         <w:rPr>
-          <w:rFonts w:ascii="Times New Roman" w:eastAsia="Times New Roman" w:hAnsi="Times New Roman" w:cs="Times New Roman"/>
-          <w:sz w:val="24"/>
-          <w:szCs w:val="24"/>
-        </w:rPr>
-      </w:pPr>
-      <w:r>
-        <w:rPr>
-          <w:rFonts w:ascii="Times New Roman" w:eastAsia="Times New Roman" w:hAnsi="Times New Roman" w:cs="Times New Roman"/>
+          <w:rFonts w:ascii="Arial" w:eastAsia="Times New Roman" w:hAnsi="Arial" w:cs="Arial"/>
+          <w:sz w:val="24"/>
+          <w:szCs w:val="24"/>
+        </w:rPr>
+      </w:pPr>
+      <w:r>
+        <w:rPr>
+          <w:rFonts w:ascii="Arial" w:eastAsia="Times New Roman" w:hAnsi="Arial" w:cs="Arial"/>
           <w:noProof/>
           <w:sz w:val="24"/>
           <w:szCs w:val="24"/>
@@ -109,18 +107,28 @@
     <w:p>
       <w:pPr>
         <w:rPr>
-          <w:rFonts w:ascii="Times New Roman" w:eastAsia="Times New Roman" w:hAnsi="Times New Roman" w:cs="Times New Roman"/>
-          <w:sz w:val="24"/>
-          <w:szCs w:val="24"/>
-        </w:rPr>
-      </w:pPr>
-      <w:r>
-        <w:rPr>
-          <w:rFonts w:ascii="Times New Roman" w:eastAsia="Times New Roman" w:hAnsi="Times New Roman" w:cs="Times New Roman"/>
-          <w:sz w:val="24"/>
-          <w:szCs w:val="24"/>
-        </w:rPr>
-        <w:t>InfernoRDN has three methods for estimating protein abundances based on observed peptides, aka protein rollup.</w:t>
+          <w:rFonts w:ascii="Arial" w:eastAsia="Times New Roman" w:hAnsi="Arial" w:cs="Arial"/>
+          <w:sz w:val="24"/>
+          <w:szCs w:val="24"/>
+        </w:rPr>
+      </w:pPr>
+      <w:r>
+        <w:rPr>
+          <w:rFonts w:ascii="Arial" w:eastAsia="Times New Roman" w:hAnsi="Arial" w:cs="Arial"/>
+          <w:sz w:val="24"/>
+          <w:szCs w:val="24"/>
+        </w:rPr>
+        <w:t>InfernoRDN has three methods for estimating protein abundan</w:t>
+      </w:r>
+      <w:bookmarkStart w:id="0" w:name="_GoBack"/>
+      <w:bookmarkEnd w:id="0"/>
+      <w:r>
+        <w:rPr>
+          <w:rFonts w:ascii="Arial" w:eastAsia="Times New Roman" w:hAnsi="Arial" w:cs="Arial"/>
+          <w:sz w:val="24"/>
+          <w:szCs w:val="24"/>
+        </w:rPr>
+        <w:t>ces based on observed peptides, aka protein rollup.</w:t>
       </w:r>
     </w:p>
     <w:p>
@@ -131,66 +139,18 @@
           <w:numId w:val="2"/>
         </w:numPr>
         <w:rPr>
-          <w:rFonts w:ascii="Times New Roman" w:eastAsia="Times New Roman" w:hAnsi="Times New Roman" w:cs="Times New Roman"/>
-          <w:sz w:val="24"/>
-          <w:szCs w:val="24"/>
-        </w:rPr>
-      </w:pPr>
-      <w:r>
-        <w:rPr>
-          <w:rFonts w:ascii="Times New Roman" w:eastAsia="Times New Roman" w:hAnsi="Times New Roman" w:cs="Times New Roman"/>
-          <w:sz w:val="24"/>
-          <w:szCs w:val="24"/>
-        </w:rPr>
-        <w:t xml:space="preserve">RRollup: Reference </w:t>
-      </w:r>
-      <w:r>
-        <w:rPr>
-          <w:rFonts w:ascii="Times New Roman" w:eastAsia="Times New Roman" w:hAnsi="Times New Roman" w:cs="Times New Roman"/>
-          <w:sz w:val="24"/>
-          <w:szCs w:val="24"/>
-        </w:rPr>
-        <w:t>p</w:t>
-      </w:r>
-      <w:r>
-        <w:rPr>
-          <w:rFonts w:ascii="Times New Roman" w:eastAsia="Times New Roman" w:hAnsi="Times New Roman" w:cs="Times New Roman"/>
-          <w:sz w:val="24"/>
-          <w:szCs w:val="24"/>
-        </w:rPr>
-        <w:t xml:space="preserve">eptide </w:t>
-      </w:r>
-      <w:r>
-        <w:rPr>
-          <w:rFonts w:ascii="Times New Roman" w:eastAsia="Times New Roman" w:hAnsi="Times New Roman" w:cs="Times New Roman"/>
-          <w:sz w:val="24"/>
-          <w:szCs w:val="24"/>
-        </w:rPr>
-        <w:t>b</w:t>
-      </w:r>
-      <w:r>
-        <w:rPr>
-          <w:rFonts w:ascii="Times New Roman" w:eastAsia="Times New Roman" w:hAnsi="Times New Roman" w:cs="Times New Roman"/>
-          <w:sz w:val="24"/>
-          <w:szCs w:val="24"/>
-        </w:rPr>
-        <w:t xml:space="preserve">ased </w:t>
-      </w:r>
-      <w:r>
-        <w:rPr>
-          <w:rFonts w:ascii="Times New Roman" w:eastAsia="Times New Roman" w:hAnsi="Times New Roman" w:cs="Times New Roman"/>
-          <w:sz w:val="24"/>
-          <w:szCs w:val="24"/>
-        </w:rPr>
-        <w:t>s</w:t>
-      </w:r>
-      <w:r>
-        <w:rPr>
-          <w:rFonts w:ascii="Times New Roman" w:eastAsia="Times New Roman" w:hAnsi="Times New Roman" w:cs="Times New Roman"/>
-          <w:sz w:val="24"/>
-          <w:szCs w:val="24"/>
-        </w:rPr>
-        <w:t>caling</w:t>
+          <w:rFonts w:ascii="Arial" w:eastAsia="Times New Roman" w:hAnsi="Arial" w:cs="Arial"/>
+          <w:sz w:val="24"/>
+          <w:szCs w:val="24"/>
+        </w:rPr>
+      </w:pPr>
+      <w:r>
+        <w:rPr>
+          <w:rFonts w:ascii="Arial" w:eastAsia="Times New Roman" w:hAnsi="Arial" w:cs="Arial"/>
+          <w:sz w:val="24"/>
+          <w:szCs w:val="24"/>
+        </w:rPr>
+        <w:t>RRollup: Reference peptide based scaling</w:t>
       </w:r>
     </w:p>
     <w:p>
@@ -201,14 +161,14 @@
           <w:numId w:val="2"/>
         </w:numPr>
         <w:rPr>
-          <w:rFonts w:ascii="Times New Roman" w:eastAsia="Times New Roman" w:hAnsi="Times New Roman" w:cs="Times New Roman"/>
-          <w:sz w:val="24"/>
-          <w:szCs w:val="24"/>
-        </w:rPr>
-      </w:pPr>
-      <w:r>
-        <w:rPr>
-          <w:rFonts w:ascii="Times New Roman" w:eastAsia="Times New Roman" w:hAnsi="Times New Roman" w:cs="Times New Roman"/>
+          <w:rFonts w:ascii="Arial" w:eastAsia="Times New Roman" w:hAnsi="Arial" w:cs="Arial"/>
+          <w:sz w:val="24"/>
+          <w:szCs w:val="24"/>
+        </w:rPr>
+      </w:pPr>
+      <w:r>
+        <w:rPr>
+          <w:rFonts w:ascii="Arial" w:eastAsia="Times New Roman" w:hAnsi="Arial" w:cs="Arial"/>
           <w:sz w:val="24"/>
           <w:szCs w:val="24"/>
         </w:rPr>
@@ -223,14 +183,14 @@
           <w:numId w:val="2"/>
         </w:numPr>
         <w:rPr>
-          <w:rFonts w:ascii="Times New Roman" w:eastAsia="Times New Roman" w:hAnsi="Times New Roman" w:cs="Times New Roman"/>
-          <w:sz w:val="24"/>
-          <w:szCs w:val="24"/>
-        </w:rPr>
-      </w:pPr>
-      <w:r>
-        <w:rPr>
-          <w:rFonts w:ascii="Times New Roman" w:eastAsia="Times New Roman" w:hAnsi="Times New Roman" w:cs="Times New Roman"/>
+          <w:rFonts w:ascii="Arial" w:eastAsia="Times New Roman" w:hAnsi="Arial" w:cs="Arial"/>
+          <w:sz w:val="24"/>
+          <w:szCs w:val="24"/>
+        </w:rPr>
+      </w:pPr>
+      <w:r>
+        <w:rPr>
+          <w:rFonts w:ascii="Arial" w:eastAsia="Times New Roman" w:hAnsi="Arial" w:cs="Arial"/>
           <w:sz w:val="24"/>
           <w:szCs w:val="24"/>
         </w:rPr>
@@ -245,14 +205,14 @@
           <w:numId w:val="2"/>
         </w:numPr>
         <w:rPr>
-          <w:rFonts w:ascii="Times New Roman" w:eastAsia="Times New Roman" w:hAnsi="Times New Roman" w:cs="Times New Roman"/>
-          <w:sz w:val="24"/>
-          <w:szCs w:val="24"/>
-        </w:rPr>
-      </w:pPr>
-      <w:r>
-        <w:rPr>
-          <w:rFonts w:ascii="Times New Roman" w:eastAsia="Times New Roman" w:hAnsi="Times New Roman" w:cs="Times New Roman"/>
+          <w:rFonts w:ascii="Arial" w:eastAsia="Times New Roman" w:hAnsi="Arial" w:cs="Arial"/>
+          <w:sz w:val="24"/>
+          <w:szCs w:val="24"/>
+        </w:rPr>
+      </w:pPr>
+      <w:r>
+        <w:rPr>
+          <w:rFonts w:ascii="Arial" w:eastAsia="Times New Roman" w:hAnsi="Arial" w:cs="Arial"/>
           <w:sz w:val="24"/>
           <w:szCs w:val="24"/>
         </w:rPr>
@@ -267,14 +227,14 @@
           <w:numId w:val="2"/>
         </w:numPr>
         <w:rPr>
-          <w:rFonts w:ascii="Times New Roman" w:eastAsia="Times New Roman" w:hAnsi="Times New Roman" w:cs="Times New Roman"/>
-          <w:sz w:val="24"/>
-          <w:szCs w:val="24"/>
-        </w:rPr>
-      </w:pPr>
-      <w:r>
-        <w:rPr>
-          <w:rFonts w:ascii="Times New Roman" w:eastAsia="Times New Roman" w:hAnsi="Times New Roman" w:cs="Times New Roman"/>
+          <w:rFonts w:ascii="Arial" w:eastAsia="Times New Roman" w:hAnsi="Arial" w:cs="Arial"/>
+          <w:sz w:val="24"/>
+          <w:szCs w:val="24"/>
+        </w:rPr>
+      </w:pPr>
+      <w:r>
+        <w:rPr>
+          <w:rFonts w:ascii="Arial" w:eastAsia="Times New Roman" w:hAnsi="Arial" w:cs="Arial"/>
           <w:sz w:val="24"/>
           <w:szCs w:val="24"/>
         </w:rPr>
@@ -289,83 +249,59 @@
           <w:numId w:val="2"/>
         </w:numPr>
         <w:rPr>
-          <w:rFonts w:ascii="Times New Roman" w:eastAsia="Times New Roman" w:hAnsi="Times New Roman" w:cs="Times New Roman"/>
-          <w:sz w:val="24"/>
-          <w:szCs w:val="24"/>
-        </w:rPr>
-      </w:pPr>
-      <w:r>
-        <w:rPr>
-          <w:rFonts w:ascii="Times New Roman" w:eastAsia="Times New Roman" w:hAnsi="Times New Roman" w:cs="Times New Roman"/>
-          <w:sz w:val="24"/>
-          <w:szCs w:val="24"/>
-        </w:rPr>
-        <w:t>T</w:t>
-      </w:r>
-      <w:r>
-        <w:rPr>
-          <w:rFonts w:ascii="Times New Roman" w:eastAsia="Times New Roman" w:hAnsi="Times New Roman" w:cs="Times New Roman"/>
-          <w:sz w:val="24"/>
-          <w:szCs w:val="24"/>
-        </w:rPr>
-        <w:t xml:space="preserve">akes the top user selected percentage of peptides </w:t>
-      </w:r>
-      <w:r>
-        <w:rPr>
-          <w:rFonts w:ascii="Times New Roman" w:eastAsia="Times New Roman" w:hAnsi="Times New Roman" w:cs="Times New Roman"/>
-          <w:sz w:val="24"/>
-          <w:szCs w:val="24"/>
-        </w:rPr>
-        <w:t>for each protein then computes the average (or median).  In other words, compute a trimmed mean (or trimmed median).</w:t>
-      </w:r>
-    </w:p>
-    <w:p>
-      <w:pPr>
-        <w:rPr>
-          <w:rFonts w:ascii="Times New Roman" w:eastAsia="Times New Roman" w:hAnsi="Times New Roman" w:cs="Times New Roman"/>
-          <w:sz w:val="24"/>
-          <w:szCs w:val="24"/>
-        </w:rPr>
-      </w:pPr>
-    </w:p>
-    <w:p>
-      <w:pPr>
-        <w:rPr>
-          <w:rFonts w:ascii="Times New Roman" w:eastAsia="Times New Roman" w:hAnsi="Times New Roman" w:cs="Times New Roman"/>
-          <w:sz w:val="24"/>
-          <w:szCs w:val="24"/>
-        </w:rPr>
-      </w:pPr>
-      <w:r>
-        <w:rPr>
-          <w:rFonts w:ascii="Times New Roman" w:eastAsia="Times New Roman" w:hAnsi="Times New Roman" w:cs="Times New Roman"/>
-          <w:sz w:val="24"/>
-          <w:szCs w:val="24"/>
-        </w:rPr>
-        <w:t xml:space="preserve">The </w:t>
-      </w:r>
-      <w:r>
-        <w:rPr>
-          <w:rFonts w:ascii="Times New Roman" w:eastAsia="Times New Roman" w:hAnsi="Times New Roman" w:cs="Times New Roman"/>
-          <w:sz w:val="24"/>
-          <w:szCs w:val="24"/>
-        </w:rPr>
-        <w:t>three methods are described in detail on the following pages.</w:t>
-      </w:r>
-    </w:p>
-    <w:p>
-      <w:pPr>
-        <w:rPr>
-          <w:rFonts w:ascii="Times New Roman" w:eastAsia="Times New Roman" w:hAnsi="Times New Roman" w:cs="Times New Roman"/>
-          <w:sz w:val="24"/>
-          <w:szCs w:val="24"/>
-        </w:rPr>
-      </w:pPr>
-    </w:p>
-    <w:p>
-      <w:pPr>
-        <w:rPr>
-          <w:rFonts w:ascii="Times New Roman" w:eastAsia="Times New Roman" w:hAnsi="Times New Roman" w:cs="Times New Roman"/>
+          <w:rFonts w:ascii="Arial" w:eastAsia="Times New Roman" w:hAnsi="Arial" w:cs="Arial"/>
+          <w:sz w:val="24"/>
+          <w:szCs w:val="24"/>
+        </w:rPr>
+      </w:pPr>
+      <w:r>
+        <w:rPr>
+          <w:rFonts w:ascii="Arial" w:eastAsia="Times New Roman" w:hAnsi="Arial" w:cs="Arial"/>
+          <w:sz w:val="24"/>
+          <w:szCs w:val="24"/>
+        </w:rPr>
+        <w:t>Takes the top user selected percentage of peptides for each protein then computes the average (or median).  In other words, compute a trimmed mean (or trimmed median).</w:t>
+      </w:r>
+    </w:p>
+    <w:p>
+      <w:pPr>
+        <w:rPr>
+          <w:rFonts w:ascii="Arial" w:eastAsia="Times New Roman" w:hAnsi="Arial" w:cs="Arial"/>
+          <w:sz w:val="24"/>
+          <w:szCs w:val="24"/>
+        </w:rPr>
+      </w:pPr>
+    </w:p>
+    <w:p>
+      <w:pPr>
+        <w:rPr>
+          <w:rFonts w:ascii="Arial" w:eastAsia="Times New Roman" w:hAnsi="Arial" w:cs="Arial"/>
+          <w:sz w:val="24"/>
+          <w:szCs w:val="24"/>
+        </w:rPr>
+      </w:pPr>
+      <w:r>
+        <w:rPr>
+          <w:rFonts w:ascii="Arial" w:eastAsia="Times New Roman" w:hAnsi="Arial" w:cs="Arial"/>
+          <w:sz w:val="24"/>
+          <w:szCs w:val="24"/>
+        </w:rPr>
+        <w:t>The three methods are described in detail on the following pages.</w:t>
+      </w:r>
+    </w:p>
+    <w:p>
+      <w:pPr>
+        <w:rPr>
+          <w:rFonts w:ascii="Arial" w:eastAsia="Times New Roman" w:hAnsi="Arial" w:cs="Arial"/>
+          <w:sz w:val="24"/>
+          <w:szCs w:val="24"/>
+        </w:rPr>
+      </w:pPr>
+    </w:p>
+    <w:p>
+      <w:pPr>
+        <w:rPr>
+          <w:rFonts w:ascii="Arial" w:eastAsia="Times New Roman" w:hAnsi="Arial" w:cs="Arial"/>
           <w:b/>
           <w:bCs/>
           <w:sz w:val="27"/>
@@ -374,7 +310,7 @@
       </w:pPr>
       <w:r>
         <w:rPr>
-          <w:rFonts w:ascii="Times New Roman" w:eastAsia="Times New Roman" w:hAnsi="Times New Roman" w:cs="Times New Roman"/>
+          <w:rFonts w:ascii="Arial" w:eastAsia="Times New Roman" w:hAnsi="Arial" w:cs="Arial"/>
           <w:b/>
           <w:bCs/>
           <w:sz w:val="27"/>
@@ -388,7 +324,7 @@
         <w:spacing w:before="100" w:beforeAutospacing="1" w:after="100" w:afterAutospacing="1" w:line="240" w:lineRule="auto"/>
         <w:outlineLvl w:val="2"/>
         <w:rPr>
-          <w:rFonts w:ascii="Times New Roman" w:eastAsia="Times New Roman" w:hAnsi="Times New Roman" w:cs="Times New Roman"/>
+          <w:rFonts w:ascii="Arial" w:eastAsia="Times New Roman" w:hAnsi="Arial" w:cs="Arial"/>
           <w:b/>
           <w:bCs/>
           <w:sz w:val="27"/>
@@ -397,7 +333,7 @@
       </w:pPr>
       <w:r>
         <w:rPr>
-          <w:rFonts w:ascii="Times New Roman" w:eastAsia="Times New Roman" w:hAnsi="Times New Roman" w:cs="Times New Roman"/>
+          <w:rFonts w:ascii="Arial" w:eastAsia="Times New Roman" w:hAnsi="Arial" w:cs="Arial"/>
           <w:b/>
           <w:bCs/>
           <w:sz w:val="27"/>
@@ -411,14 +347,14 @@
       <w:pPr>
         <w:spacing w:before="100" w:beforeAutospacing="1" w:after="100" w:afterAutospacing="1" w:line="240" w:lineRule="auto"/>
         <w:rPr>
-          <w:rFonts w:ascii="Times New Roman" w:eastAsia="Times New Roman" w:hAnsi="Times New Roman" w:cs="Times New Roman"/>
-          <w:sz w:val="24"/>
-          <w:szCs w:val="24"/>
-        </w:rPr>
-      </w:pPr>
-      <w:r>
-        <w:rPr>
-          <w:rFonts w:ascii="Times New Roman" w:eastAsia="Times New Roman" w:hAnsi="Times New Roman" w:cs="Times New Roman"/>
+          <w:rFonts w:ascii="Arial" w:eastAsia="Times New Roman" w:hAnsi="Arial" w:cs="Arial"/>
+          <w:sz w:val="24"/>
+          <w:szCs w:val="24"/>
+        </w:rPr>
+      </w:pPr>
+      <w:r>
+        <w:rPr>
+          <w:rFonts w:ascii="Arial" w:eastAsia="Times New Roman" w:hAnsi="Arial" w:cs="Arial"/>
           <w:sz w:val="24"/>
           <w:szCs w:val="24"/>
         </w:rPr>
@@ -426,7 +362,7 @@
       </w:r>
       <w:r>
         <w:rPr>
-          <w:rFonts w:ascii="Times New Roman" w:eastAsia="Times New Roman" w:hAnsi="Times New Roman" w:cs="Times New Roman"/>
+          <w:rFonts w:ascii="Arial" w:eastAsia="Times New Roman" w:hAnsi="Arial" w:cs="Arial"/>
           <w:sz w:val="24"/>
           <w:szCs w:val="24"/>
           <w:u w:val="single"/>
@@ -435,7 +371,7 @@
       </w:r>
       <w:r>
         <w:rPr>
-          <w:rFonts w:ascii="Times New Roman" w:eastAsia="Times New Roman" w:hAnsi="Times New Roman" w:cs="Times New Roman"/>
+          <w:rFonts w:ascii="Arial" w:eastAsia="Times New Roman" w:hAnsi="Arial" w:cs="Arial"/>
           <w:sz w:val="24"/>
           <w:szCs w:val="24"/>
         </w:rPr>
@@ -446,14 +382,14 @@
       <w:pPr>
         <w:spacing w:before="100" w:beforeAutospacing="1" w:after="100" w:afterAutospacing="1" w:line="240" w:lineRule="auto"/>
         <w:rPr>
-          <w:rFonts w:ascii="Times New Roman" w:eastAsia="Times New Roman" w:hAnsi="Times New Roman" w:cs="Times New Roman"/>
-          <w:sz w:val="24"/>
-          <w:szCs w:val="24"/>
-        </w:rPr>
-      </w:pPr>
-      <w:r>
-        <w:rPr>
-          <w:rFonts w:ascii="Times New Roman" w:eastAsia="Times New Roman" w:hAnsi="Times New Roman" w:cs="Times New Roman"/>
+          <w:rFonts w:ascii="Arial" w:eastAsia="Times New Roman" w:hAnsi="Arial" w:cs="Arial"/>
+          <w:sz w:val="24"/>
+          <w:szCs w:val="24"/>
+        </w:rPr>
+      </w:pPr>
+      <w:r>
+        <w:rPr>
+          <w:rFonts w:ascii="Arial" w:eastAsia="Times New Roman" w:hAnsi="Arial" w:cs="Arial"/>
           <w:sz w:val="24"/>
           <w:szCs w:val="24"/>
         </w:rPr>
@@ -464,14 +400,14 @@
       <w:pPr>
         <w:spacing w:before="100" w:beforeAutospacing="1" w:after="100" w:afterAutospacing="1" w:line="240" w:lineRule="auto"/>
         <w:rPr>
-          <w:rFonts w:ascii="Times New Roman" w:eastAsia="Times New Roman" w:hAnsi="Times New Roman" w:cs="Times New Roman"/>
-          <w:sz w:val="24"/>
-          <w:szCs w:val="24"/>
-        </w:rPr>
-      </w:pPr>
-      <w:r>
-        <w:rPr>
-          <w:rFonts w:ascii="Times New Roman" w:eastAsia="Times New Roman" w:hAnsi="Times New Roman" w:cs="Times New Roman"/>
+          <w:rFonts w:ascii="Arial" w:eastAsia="Times New Roman" w:hAnsi="Arial" w:cs="Arial"/>
+          <w:sz w:val="24"/>
+          <w:szCs w:val="24"/>
+        </w:rPr>
+      </w:pPr>
+      <w:r>
+        <w:rPr>
+          <w:rFonts w:ascii="Arial" w:eastAsia="Times New Roman" w:hAnsi="Arial" w:cs="Arial"/>
           <w:bCs/>
           <w:noProof/>
           <w:sz w:val="27"/>
@@ -531,24 +467,24 @@
       <w:pPr>
         <w:spacing w:before="100" w:beforeAutospacing="1" w:after="100" w:afterAutospacing="1" w:line="240" w:lineRule="auto"/>
         <w:rPr>
-          <w:rFonts w:ascii="Times New Roman" w:eastAsia="Times New Roman" w:hAnsi="Times New Roman" w:cs="Times New Roman"/>
-          <w:sz w:val="24"/>
-          <w:szCs w:val="24"/>
-        </w:rPr>
-      </w:pPr>
-    </w:p>
-    <w:p>
-      <w:pPr>
-        <w:spacing w:before="100" w:beforeAutospacing="1" w:after="100" w:afterAutospacing="1" w:line="240" w:lineRule="auto"/>
-        <w:rPr>
-          <w:rFonts w:ascii="Times New Roman" w:eastAsia="Times New Roman" w:hAnsi="Times New Roman" w:cs="Times New Roman"/>
-          <w:sz w:val="24"/>
-          <w:szCs w:val="24"/>
-        </w:rPr>
-      </w:pPr>
-      <w:r>
-        <w:rPr>
-          <w:rFonts w:ascii="Times New Roman" w:eastAsia="Times New Roman" w:hAnsi="Times New Roman" w:cs="Times New Roman"/>
+          <w:rFonts w:ascii="Arial" w:eastAsia="Times New Roman" w:hAnsi="Arial" w:cs="Arial"/>
+          <w:sz w:val="24"/>
+          <w:szCs w:val="24"/>
+        </w:rPr>
+      </w:pPr>
+    </w:p>
+    <w:p>
+      <w:pPr>
+        <w:spacing w:before="100" w:beforeAutospacing="1" w:after="100" w:afterAutospacing="1" w:line="240" w:lineRule="auto"/>
+        <w:rPr>
+          <w:rFonts w:ascii="Arial" w:eastAsia="Times New Roman" w:hAnsi="Arial" w:cs="Arial"/>
+          <w:sz w:val="24"/>
+          <w:szCs w:val="24"/>
+        </w:rPr>
+      </w:pPr>
+      <w:r>
+        <w:rPr>
+          <w:rFonts w:ascii="Arial" w:eastAsia="Times New Roman" w:hAnsi="Arial" w:cs="Arial"/>
           <w:sz w:val="24"/>
           <w:szCs w:val="24"/>
           <w:u w:val="single"/>
@@ -557,7 +493,7 @@
       </w:r>
       <w:r>
         <w:rPr>
-          <w:rFonts w:ascii="Times New Roman" w:eastAsia="Times New Roman" w:hAnsi="Times New Roman" w:cs="Times New Roman"/>
+          <w:rFonts w:ascii="Arial" w:eastAsia="Times New Roman" w:hAnsi="Arial" w:cs="Arial"/>
           <w:sz w:val="24"/>
           <w:szCs w:val="24"/>
         </w:rPr>
@@ -568,14 +504,14 @@
       <w:pPr>
         <w:spacing w:before="100" w:beforeAutospacing="1" w:after="100" w:afterAutospacing="1" w:line="240" w:lineRule="auto"/>
         <w:rPr>
-          <w:rFonts w:ascii="Times New Roman" w:eastAsia="Times New Roman" w:hAnsi="Times New Roman" w:cs="Times New Roman"/>
-          <w:sz w:val="24"/>
-          <w:szCs w:val="24"/>
-        </w:rPr>
-      </w:pPr>
-      <w:r>
-        <w:rPr>
-          <w:rFonts w:ascii="Times New Roman" w:eastAsia="Times New Roman" w:hAnsi="Times New Roman" w:cs="Times New Roman"/>
+          <w:rFonts w:ascii="Arial" w:eastAsia="Times New Roman" w:hAnsi="Arial" w:cs="Arial"/>
+          <w:sz w:val="24"/>
+          <w:szCs w:val="24"/>
+        </w:rPr>
+      </w:pPr>
+      <w:r>
+        <w:rPr>
+          <w:rFonts w:ascii="Arial" w:eastAsia="Times New Roman" w:hAnsi="Arial" w:cs="Arial"/>
           <w:sz w:val="24"/>
           <w:szCs w:val="24"/>
           <w:u w:val="single"/>
@@ -584,7 +520,7 @@
       </w:r>
       <w:r>
         <w:rPr>
-          <w:rFonts w:ascii="Times New Roman" w:eastAsia="Times New Roman" w:hAnsi="Times New Roman" w:cs="Times New Roman"/>
+          <w:rFonts w:ascii="Arial" w:eastAsia="Times New Roman" w:hAnsi="Arial" w:cs="Arial"/>
           <w:sz w:val="24"/>
           <w:szCs w:val="24"/>
         </w:rPr>
@@ -595,14 +531,14 @@
       <w:pPr>
         <w:spacing w:before="100" w:beforeAutospacing="1" w:after="100" w:afterAutospacing="1" w:line="240" w:lineRule="auto"/>
         <w:rPr>
-          <w:rFonts w:ascii="Times New Roman" w:eastAsia="Times New Roman" w:hAnsi="Times New Roman" w:cs="Times New Roman"/>
-          <w:sz w:val="24"/>
-          <w:szCs w:val="24"/>
-        </w:rPr>
-      </w:pPr>
-      <w:r>
-        <w:rPr>
-          <w:rFonts w:ascii="Times New Roman" w:eastAsia="Times New Roman" w:hAnsi="Times New Roman" w:cs="Times New Roman"/>
+          <w:rFonts w:ascii="Arial" w:eastAsia="Times New Roman" w:hAnsi="Arial" w:cs="Arial"/>
+          <w:sz w:val="24"/>
+          <w:szCs w:val="24"/>
+        </w:rPr>
+      </w:pPr>
+      <w:r>
+        <w:rPr>
+          <w:rFonts w:ascii="Arial" w:eastAsia="Times New Roman" w:hAnsi="Arial" w:cs="Arial"/>
           <w:sz w:val="24"/>
           <w:szCs w:val="24"/>
           <w:u w:val="single"/>
@@ -611,7 +547,7 @@
       </w:r>
       <w:r>
         <w:rPr>
-          <w:rFonts w:ascii="Times New Roman" w:eastAsia="Times New Roman" w:hAnsi="Times New Roman" w:cs="Times New Roman"/>
+          <w:rFonts w:ascii="Arial" w:eastAsia="Times New Roman" w:hAnsi="Arial" w:cs="Arial"/>
           <w:sz w:val="24"/>
           <w:szCs w:val="24"/>
         </w:rPr>
@@ -619,7 +555,7 @@
       </w:r>
       <w:r>
         <w:rPr>
-          <w:rFonts w:ascii="Times New Roman" w:eastAsia="Times New Roman" w:hAnsi="Times New Roman" w:cs="Times New Roman"/>
+          <w:rFonts w:ascii="Arial" w:eastAsia="Times New Roman" w:hAnsi="Arial" w:cs="Arial"/>
           <w:sz w:val="24"/>
           <w:szCs w:val="24"/>
         </w:rPr>
@@ -627,7 +563,7 @@
       </w:r>
       <w:r>
         <w:rPr>
-          <w:rFonts w:ascii="Times New Roman" w:eastAsia="Times New Roman" w:hAnsi="Times New Roman" w:cs="Times New Roman"/>
+          <w:rFonts w:ascii="Arial" w:eastAsia="Times New Roman" w:hAnsi="Arial" w:cs="Arial"/>
           <w:sz w:val="24"/>
           <w:szCs w:val="24"/>
         </w:rPr>
@@ -636,19 +572,37 @@
     </w:p>
     <w:p>
       <w:pPr>
-        <w:spacing w:before="100" w:beforeAutospacing="1" w:after="100" w:afterAutospacing="1" w:line="240" w:lineRule="auto"/>
-        <w:rPr>
-          <w:rFonts w:ascii="Times New Roman" w:eastAsia="Times New Roman" w:hAnsi="Times New Roman" w:cs="Times New Roman"/>
-          <w:sz w:val="24"/>
-          <w:szCs w:val="24"/>
-        </w:rPr>
-      </w:pPr>
-      <w:r>
-        <w:rPr>
-          <w:rFonts w:ascii="Times New Roman" w:eastAsia="Times New Roman" w:hAnsi="Times New Roman" w:cs="Times New Roman"/>
-          <w:sz w:val="24"/>
-          <w:szCs w:val="24"/>
-        </w:rPr>
+        <w:rPr>
+          <w:rFonts w:ascii="Arial" w:eastAsia="Times New Roman" w:hAnsi="Arial" w:cs="Arial"/>
+          <w:sz w:val="24"/>
+          <w:szCs w:val="24"/>
+        </w:rPr>
+      </w:pPr>
+      <w:r>
+        <w:rPr>
+          <w:rFonts w:ascii="Arial" w:eastAsia="Times New Roman" w:hAnsi="Arial" w:cs="Arial"/>
+          <w:sz w:val="24"/>
+          <w:szCs w:val="24"/>
+        </w:rPr>
+        <w:br w:type="page"/>
+      </w:r>
+    </w:p>
+    <w:p>
+      <w:pPr>
+        <w:spacing w:before="100" w:beforeAutospacing="1" w:after="100" w:afterAutospacing="1" w:line="240" w:lineRule="auto"/>
+        <w:rPr>
+          <w:rFonts w:ascii="Arial" w:eastAsia="Times New Roman" w:hAnsi="Arial" w:cs="Arial"/>
+          <w:sz w:val="24"/>
+          <w:szCs w:val="24"/>
+        </w:rPr>
+      </w:pPr>
+      <w:r>
+        <w:rPr>
+          <w:rFonts w:ascii="Arial" w:eastAsia="Times New Roman" w:hAnsi="Arial" w:cs="Arial"/>
+          <w:sz w:val="24"/>
+          <w:szCs w:val="24"/>
+        </w:rPr>
+        <w:lastRenderedPageBreak/>
         <w:t>If the plotting is enabled using the checkbox, the scaling results will be plotted for each peptide group as follows:</w:t>
       </w:r>
     </w:p>
@@ -656,23 +610,22 @@
       <w:pPr>
         <w:spacing w:before="100" w:beforeAutospacing="1" w:after="100" w:afterAutospacing="1" w:line="240" w:lineRule="auto"/>
         <w:rPr>
-          <w:rFonts w:ascii="Times New Roman" w:eastAsia="Times New Roman" w:hAnsi="Times New Roman" w:cs="Times New Roman"/>
-          <w:sz w:val="24"/>
-          <w:szCs w:val="24"/>
-        </w:rPr>
-      </w:pPr>
-      <w:r>
-        <w:rPr>
-          <w:rFonts w:ascii="Times New Roman" w:eastAsia="Times New Roman" w:hAnsi="Times New Roman" w:cs="Times New Roman"/>
+          <w:rFonts w:ascii="Arial" w:eastAsia="Times New Roman" w:hAnsi="Arial" w:cs="Arial"/>
+          <w:sz w:val="24"/>
+          <w:szCs w:val="24"/>
+        </w:rPr>
+      </w:pPr>
+      <w:r>
+        <w:rPr>
+          <w:rFonts w:ascii="Arial" w:eastAsia="Times New Roman" w:hAnsi="Arial" w:cs="Arial"/>
           <w:noProof/>
           <w:sz w:val="24"/>
           <w:szCs w:val="24"/>
         </w:rPr>
-        <w:lastRenderedPageBreak/>
         <w:drawing>
           <wp:inline distT="0" distB="0" distL="0" distR="0">
-            <wp:extent cx="5936615" cy="4375785"/>
-            <wp:effectExtent l="0" t="0" r="6985" b="5715"/>
+            <wp:extent cx="4776171" cy="3520440"/>
+            <wp:effectExtent l="0" t="0" r="5715" b="3810"/>
             <wp:docPr id="12" name="Picture 12" descr="F:\My Documents\Projects\_CommunityApplications\InfernoRDN\Documentation\Old\RRollupPlots.png"/>
             <wp:cNvGraphicFramePr>
               <a:graphicFrameLocks xmlns:a="http://schemas.openxmlformats.org/drawingml/2006/main" noChangeAspect="1"/>
@@ -702,7 +655,7 @@
                   <pic:spPr bwMode="auto">
                     <a:xfrm>
                       <a:off x="0" y="0"/>
-                      <a:ext cx="5936615" cy="4375785"/>
+                      <a:ext cx="4778224" cy="3521953"/>
                     </a:xfrm>
                     <a:prstGeom prst="rect">
                       <a:avLst/>
@@ -722,39 +675,107 @@
     <w:p>
       <w:pPr>
         <w:rPr>
-          <w:rFonts w:ascii="Times New Roman" w:eastAsia="Times New Roman" w:hAnsi="Times New Roman" w:cs="Times New Roman"/>
-          <w:bCs/>
-          <w:sz w:val="27"/>
-          <w:szCs w:val="27"/>
-        </w:rPr>
-      </w:pPr>
-    </w:p>
-    <w:p>
-      <w:pPr>
-        <w:rPr>
-          <w:rFonts w:ascii="Times New Roman" w:eastAsia="Times New Roman" w:hAnsi="Times New Roman" w:cs="Times New Roman"/>
-          <w:bCs/>
-          <w:sz w:val="27"/>
-          <w:szCs w:val="27"/>
-        </w:rPr>
-      </w:pPr>
-    </w:p>
-    <w:p>
-      <w:pPr>
-        <w:rPr>
-          <w:rFonts w:ascii="Times New Roman" w:eastAsia="Times New Roman" w:hAnsi="Times New Roman" w:cs="Times New Roman"/>
-          <w:bCs/>
-          <w:sz w:val="27"/>
-          <w:szCs w:val="27"/>
-        </w:rPr>
-      </w:pPr>
-      <w:r>
-        <w:rPr>
-          <w:rFonts w:ascii="Times New Roman" w:eastAsia="Times New Roman" w:hAnsi="Times New Roman" w:cs="Times New Roman"/>
+          <w:rFonts w:ascii="Arial" w:eastAsia="Times New Roman" w:hAnsi="Arial" w:cs="Arial"/>
+          <w:bCs/>
+          <w:sz w:val="24"/>
+          <w:szCs w:val="24"/>
+        </w:rPr>
+      </w:pPr>
+      <w:r>
+        <w:rPr>
+          <w:rFonts w:ascii="Arial" w:eastAsia="Times New Roman" w:hAnsi="Arial" w:cs="Arial"/>
+          <w:bCs/>
+          <w:sz w:val="24"/>
+          <w:szCs w:val="24"/>
+        </w:rPr>
+        <w:t xml:space="preserve">Note: </w:t>
+      </w:r>
+      <w:r>
+        <w:rPr>
+          <w:rFonts w:ascii="Arial" w:eastAsia="Times New Roman" w:hAnsi="Arial" w:cs="Arial"/>
+          <w:bCs/>
+          <w:sz w:val="24"/>
+          <w:szCs w:val="24"/>
+        </w:rPr>
+        <w:t xml:space="preserve">this option worked in </w:t>
+      </w:r>
+      <w:proofErr w:type="spellStart"/>
+      <w:r>
+        <w:rPr>
+          <w:rFonts w:ascii="Arial" w:eastAsia="Times New Roman" w:hAnsi="Arial" w:cs="Arial"/>
+          <w:bCs/>
+          <w:sz w:val="24"/>
+          <w:szCs w:val="24"/>
+        </w:rPr>
+        <w:t>DAnTE</w:t>
+      </w:r>
+      <w:proofErr w:type="spellEnd"/>
+      <w:r>
+        <w:rPr>
+          <w:rFonts w:ascii="Arial" w:eastAsia="Times New Roman" w:hAnsi="Arial" w:cs="Arial"/>
+          <w:bCs/>
+          <w:sz w:val="24"/>
+          <w:szCs w:val="24"/>
+        </w:rPr>
+        <w:t xml:space="preserve"> but appears broken in </w:t>
+      </w:r>
+      <w:proofErr w:type="spellStart"/>
+      <w:r>
+        <w:rPr>
+          <w:rFonts w:ascii="Arial" w:eastAsia="Times New Roman" w:hAnsi="Arial" w:cs="Arial"/>
+          <w:bCs/>
+          <w:sz w:val="24"/>
+          <w:szCs w:val="24"/>
+        </w:rPr>
+        <w:t>InfernoRDN</w:t>
+      </w:r>
+      <w:proofErr w:type="spellEnd"/>
+      <w:r>
+        <w:rPr>
+          <w:rFonts w:ascii="Arial" w:eastAsia="Times New Roman" w:hAnsi="Arial" w:cs="Arial"/>
+          <w:bCs/>
+          <w:sz w:val="24"/>
+          <w:szCs w:val="24"/>
+        </w:rPr>
+        <w:t>. As an alternative, use menu option Plot, then Protein Rollup as describe on the final page of this file.</w:t>
+      </w:r>
+    </w:p>
+    <w:p>
+      <w:pPr>
+        <w:rPr>
+          <w:rFonts w:ascii="Arial" w:eastAsia="Times New Roman" w:hAnsi="Arial" w:cs="Arial"/>
+          <w:bCs/>
+          <w:sz w:val="24"/>
+          <w:szCs w:val="24"/>
+        </w:rPr>
+      </w:pPr>
+    </w:p>
+    <w:p>
+      <w:pPr>
+        <w:rPr>
+          <w:rFonts w:ascii="Arial" w:eastAsia="Times New Roman" w:hAnsi="Arial" w:cs="Arial"/>
+          <w:bCs/>
+          <w:sz w:val="24"/>
+          <w:szCs w:val="24"/>
+        </w:rPr>
+      </w:pPr>
+    </w:p>
+    <w:p>
+      <w:pPr>
+        <w:rPr>
+          <w:rFonts w:ascii="Arial" w:eastAsia="Times New Roman" w:hAnsi="Arial" w:cs="Arial"/>
+          <w:bCs/>
+          <w:sz w:val="24"/>
+          <w:szCs w:val="24"/>
+        </w:rPr>
+      </w:pPr>
+      <w:r>
+        <w:rPr>
+          <w:rFonts w:ascii="Arial" w:eastAsia="Times New Roman" w:hAnsi="Arial" w:cs="Arial"/>
           <w:bCs/>
           <w:noProof/>
-          <w:sz w:val="27"/>
-          <w:szCs w:val="27"/>
+          <w:sz w:val="24"/>
+          <w:szCs w:val="24"/>
         </w:rPr>
         <w:drawing>
           <wp:anchor distT="0" distB="0" distL="114300" distR="114300" simplePos="0" relativeHeight="251661312" behindDoc="0" locked="0" layoutInCell="1" allowOverlap="1">
@@ -815,39 +836,96 @@
       </w:r>
       <w:r>
         <w:rPr>
-          <w:rFonts w:ascii="Times New Roman" w:eastAsia="Times New Roman" w:hAnsi="Times New Roman" w:cs="Times New Roman"/>
+          <w:rFonts w:ascii="Arial" w:eastAsia="Times New Roman" w:hAnsi="Arial" w:cs="Arial"/>
+          <w:bCs/>
+          <w:sz w:val="24"/>
+          <w:szCs w:val="24"/>
+        </w:rPr>
+        <w:t xml:space="preserve">To redo RRollup, you must first delete the RRollup table.  Select RRollup in the data </w:t>
+      </w:r>
+      <w:r>
+        <w:rPr>
+          <w:rFonts w:ascii="Arial" w:eastAsia="Times New Roman" w:hAnsi="Arial" w:cs="Arial"/>
+          <w:bCs/>
+          <w:sz w:val="24"/>
+          <w:szCs w:val="24"/>
+        </w:rPr>
+        <w:t>table</w:t>
+      </w:r>
+      <w:r>
+        <w:rPr>
+          <w:rFonts w:ascii="Arial" w:hAnsi="Arial" w:cs="Arial"/>
+          <w:sz w:val="24"/>
+          <w:szCs w:val="24"/>
+        </w:rPr>
+        <w:t> </w:t>
+      </w:r>
+      <w:r>
+        <w:rPr>
+          <w:rFonts w:ascii="Arial" w:eastAsia="Times New Roman" w:hAnsi="Arial" w:cs="Arial"/>
+          <w:bCs/>
+          <w:sz w:val="24"/>
+          <w:szCs w:val="24"/>
+        </w:rPr>
+        <w:t xml:space="preserve">list, then choose File, Close Table.  </w:t>
+      </w:r>
+    </w:p>
+    <w:p>
+      <w:pPr>
+        <w:rPr>
+          <w:rFonts w:ascii="Arial" w:eastAsia="Times New Roman" w:hAnsi="Arial" w:cs="Arial"/>
+          <w:bCs/>
+          <w:sz w:val="24"/>
+          <w:szCs w:val="24"/>
+        </w:rPr>
+      </w:pPr>
+      <w:r>
+        <w:rPr>
+          <w:rFonts w:ascii="Arial" w:eastAsia="Times New Roman" w:hAnsi="Arial" w:cs="Arial"/>
+          <w:bCs/>
+          <w:sz w:val="24"/>
+          <w:szCs w:val="24"/>
+        </w:rPr>
+        <w:t>Alternatively, use Ctrl+D</w:t>
+      </w:r>
+    </w:p>
+    <w:p>
+      <w:pPr>
+        <w:rPr>
+          <w:rFonts w:ascii="Arial" w:eastAsia="Times New Roman" w:hAnsi="Arial" w:cs="Arial"/>
+          <w:b/>
           <w:bCs/>
           <w:sz w:val="27"/>
           <w:szCs w:val="27"/>
         </w:rPr>
-        <w:t xml:space="preserve">To redo RRollup, you must first delete the RRollup table.  Select RRollup in the data </w:t>
-      </w:r>
-      <w:r>
-        <w:rPr>
-          <w:rFonts w:ascii="Times New Roman" w:eastAsia="Times New Roman" w:hAnsi="Times New Roman" w:cs="Times New Roman"/>
+      </w:pPr>
+    </w:p>
+    <w:p>
+      <w:pPr>
+        <w:rPr>
+          <w:rFonts w:ascii="Arial" w:eastAsia="Times New Roman" w:hAnsi="Arial" w:cs="Arial"/>
+          <w:b/>
           <w:bCs/>
           <w:sz w:val="27"/>
           <w:szCs w:val="27"/>
         </w:rPr>
-        <w:t>table</w:t>
-      </w:r>
-      <w:r>
-        <w:t> </w:t>
-      </w:r>
-      <w:r>
-        <w:rPr>
-          <w:rFonts w:ascii="Times New Roman" w:eastAsia="Times New Roman" w:hAnsi="Times New Roman" w:cs="Times New Roman"/>
+      </w:pPr>
+      <w:r>
+        <w:rPr>
+          <w:rFonts w:ascii="Arial" w:eastAsia="Times New Roman" w:hAnsi="Arial" w:cs="Arial"/>
+          <w:b/>
           <w:bCs/>
           <w:sz w:val="27"/>
           <w:szCs w:val="27"/>
         </w:rPr>
-        <w:t xml:space="preserve">list, then choose File, Close Table.  </w:t>
-      </w:r>
-    </w:p>
-    <w:p>
-      <w:pPr>
-        <w:rPr>
-          <w:rFonts w:ascii="Times New Roman" w:eastAsia="Times New Roman" w:hAnsi="Times New Roman" w:cs="Times New Roman"/>
+        <w:br w:type="page"/>
+      </w:r>
+    </w:p>
+    <w:p>
+      <w:pPr>
+        <w:rPr>
+          <w:rFonts w:ascii="Arial" w:eastAsia="Times New Roman" w:hAnsi="Arial" w:cs="Arial"/>
+          <w:b/>
           <w:bCs/>
           <w:sz w:val="27"/>
           <w:szCs w:val="27"/>
@@ -855,64 +933,12 @@
       </w:pPr>
       <w:r>
         <w:rPr>
-          <w:rFonts w:ascii="Times New Roman" w:eastAsia="Times New Roman" w:hAnsi="Times New Roman" w:cs="Times New Roman"/>
+          <w:rFonts w:ascii="Arial" w:eastAsia="Times New Roman" w:hAnsi="Arial" w:cs="Arial"/>
+          <w:b/>
           <w:bCs/>
           <w:sz w:val="27"/>
           <w:szCs w:val="27"/>
         </w:rPr>
-        <w:t>Alternatively, use Ctrl+D</w:t>
-      </w:r>
-    </w:p>
-    <w:p>
-      <w:pPr>
-        <w:rPr>
-          <w:rFonts w:ascii="Times New Roman" w:eastAsia="Times New Roman" w:hAnsi="Times New Roman" w:cs="Times New Roman"/>
-          <w:b/>
-          <w:bCs/>
-          <w:sz w:val="27"/>
-          <w:szCs w:val="27"/>
-        </w:rPr>
-      </w:pPr>
-    </w:p>
-    <w:p>
-      <w:pPr>
-        <w:rPr>
-          <w:rFonts w:ascii="Times New Roman" w:eastAsia="Times New Roman" w:hAnsi="Times New Roman" w:cs="Times New Roman"/>
-          <w:b/>
-          <w:bCs/>
-          <w:sz w:val="27"/>
-          <w:szCs w:val="27"/>
-        </w:rPr>
-      </w:pPr>
-      <w:r>
-        <w:rPr>
-          <w:rFonts w:ascii="Times New Roman" w:eastAsia="Times New Roman" w:hAnsi="Times New Roman" w:cs="Times New Roman"/>
-          <w:b/>
-          <w:bCs/>
-          <w:sz w:val="27"/>
-          <w:szCs w:val="27"/>
-        </w:rPr>
-        <w:br w:type="page"/>
-      </w:r>
-    </w:p>
-    <w:p>
-      <w:pPr>
-        <w:rPr>
-          <w:rFonts w:ascii="Times New Roman" w:eastAsia="Times New Roman" w:hAnsi="Times New Roman" w:cs="Times New Roman"/>
-          <w:b/>
-          <w:bCs/>
-          <w:sz w:val="27"/>
-          <w:szCs w:val="27"/>
-        </w:rPr>
-      </w:pPr>
-      <w:r>
-        <w:rPr>
-          <w:rFonts w:ascii="Times New Roman" w:eastAsia="Times New Roman" w:hAnsi="Times New Roman" w:cs="Times New Roman"/>
-          <w:b/>
-          <w:bCs/>
-          <w:sz w:val="27"/>
-          <w:szCs w:val="27"/>
-        </w:rPr>
         <w:lastRenderedPageBreak/>
         <w:t>ZRollup - Median / Standard Deviation Based Scaling</w:t>
       </w:r>
@@ -921,14 +947,14 @@
       <w:pPr>
         <w:spacing w:before="100" w:beforeAutospacing="1" w:after="100" w:afterAutospacing="1" w:line="240" w:lineRule="auto"/>
         <w:rPr>
-          <w:rFonts w:ascii="Times New Roman" w:eastAsia="Times New Roman" w:hAnsi="Times New Roman" w:cs="Times New Roman"/>
-          <w:sz w:val="24"/>
-          <w:szCs w:val="24"/>
-        </w:rPr>
-      </w:pPr>
-      <w:r>
-        <w:rPr>
-          <w:rFonts w:ascii="Times New Roman" w:eastAsia="Times New Roman" w:hAnsi="Times New Roman" w:cs="Times New Roman"/>
+          <w:rFonts w:ascii="Arial" w:eastAsia="Times New Roman" w:hAnsi="Arial" w:cs="Arial"/>
+          <w:sz w:val="24"/>
+          <w:szCs w:val="24"/>
+        </w:rPr>
+      </w:pPr>
+      <w:r>
+        <w:rPr>
+          <w:rFonts w:ascii="Arial" w:eastAsia="Times New Roman" w:hAnsi="Arial" w:cs="Arial"/>
           <w:sz w:val="24"/>
           <w:szCs w:val="24"/>
         </w:rPr>
@@ -939,14 +965,14 @@
       <w:pPr>
         <w:spacing w:before="100" w:beforeAutospacing="1" w:after="100" w:afterAutospacing="1" w:line="240" w:lineRule="auto"/>
         <w:rPr>
-          <w:rFonts w:ascii="Times New Roman" w:eastAsia="Times New Roman" w:hAnsi="Times New Roman" w:cs="Times New Roman"/>
-          <w:sz w:val="24"/>
-          <w:szCs w:val="24"/>
-        </w:rPr>
-      </w:pPr>
-      <w:r>
-        <w:rPr>
-          <w:rFonts w:ascii="Times New Roman" w:eastAsia="Times New Roman" w:hAnsi="Times New Roman" w:cs="Times New Roman"/>
+          <w:rFonts w:ascii="Arial" w:eastAsia="Times New Roman" w:hAnsi="Arial" w:cs="Arial"/>
+          <w:sz w:val="24"/>
+          <w:szCs w:val="24"/>
+        </w:rPr>
+      </w:pPr>
+      <w:r>
+        <w:rPr>
+          <w:rFonts w:ascii="Arial" w:eastAsia="Times New Roman" w:hAnsi="Arial" w:cs="Arial"/>
           <w:noProof/>
           <w:sz w:val="24"/>
           <w:szCs w:val="24"/>
@@ -1005,14 +1031,14 @@
       <w:pPr>
         <w:spacing w:before="100" w:beforeAutospacing="1" w:after="100" w:afterAutospacing="1" w:line="240" w:lineRule="auto"/>
         <w:rPr>
-          <w:rFonts w:ascii="Times New Roman" w:eastAsia="Times New Roman" w:hAnsi="Times New Roman" w:cs="Times New Roman"/>
-          <w:sz w:val="24"/>
-          <w:szCs w:val="24"/>
-        </w:rPr>
-      </w:pPr>
-      <w:r>
-        <w:rPr>
-          <w:rFonts w:ascii="Times New Roman" w:eastAsia="Times New Roman" w:hAnsi="Times New Roman" w:cs="Times New Roman"/>
+          <w:rFonts w:ascii="Arial" w:eastAsia="Times New Roman" w:hAnsi="Arial" w:cs="Arial"/>
+          <w:sz w:val="24"/>
+          <w:szCs w:val="24"/>
+        </w:rPr>
+      </w:pPr>
+      <w:r>
+        <w:rPr>
+          <w:rFonts w:ascii="Arial" w:eastAsia="Times New Roman" w:hAnsi="Arial" w:cs="Arial"/>
           <w:sz w:val="24"/>
           <w:szCs w:val="24"/>
           <w:u w:val="single"/>
@@ -1021,7 +1047,7 @@
       </w:r>
       <w:r>
         <w:rPr>
-          <w:rFonts w:ascii="Times New Roman" w:eastAsia="Times New Roman" w:hAnsi="Times New Roman" w:cs="Times New Roman"/>
+          <w:rFonts w:ascii="Arial" w:eastAsia="Times New Roman" w:hAnsi="Arial" w:cs="Arial"/>
           <w:sz w:val="24"/>
           <w:szCs w:val="24"/>
         </w:rPr>
@@ -1032,14 +1058,14 @@
       <w:pPr>
         <w:spacing w:before="100" w:beforeAutospacing="1" w:after="100" w:afterAutospacing="1" w:line="240" w:lineRule="auto"/>
         <w:rPr>
-          <w:rFonts w:ascii="Times New Roman" w:eastAsia="Times New Roman" w:hAnsi="Times New Roman" w:cs="Times New Roman"/>
-          <w:sz w:val="24"/>
-          <w:szCs w:val="24"/>
-        </w:rPr>
-      </w:pPr>
-      <w:r>
-        <w:rPr>
-          <w:rFonts w:ascii="Times New Roman" w:eastAsia="Times New Roman" w:hAnsi="Times New Roman" w:cs="Times New Roman"/>
+          <w:rFonts w:ascii="Arial" w:eastAsia="Times New Roman" w:hAnsi="Arial" w:cs="Arial"/>
+          <w:sz w:val="24"/>
+          <w:szCs w:val="24"/>
+        </w:rPr>
+      </w:pPr>
+      <w:r>
+        <w:rPr>
+          <w:rFonts w:ascii="Arial" w:eastAsia="Times New Roman" w:hAnsi="Arial" w:cs="Arial"/>
           <w:sz w:val="24"/>
           <w:szCs w:val="24"/>
           <w:u w:val="single"/>
@@ -1048,7 +1074,7 @@
       </w:r>
       <w:r>
         <w:rPr>
-          <w:rFonts w:ascii="Times New Roman" w:eastAsia="Times New Roman" w:hAnsi="Times New Roman" w:cs="Times New Roman"/>
+          <w:rFonts w:ascii="Arial" w:eastAsia="Times New Roman" w:hAnsi="Arial" w:cs="Arial"/>
           <w:sz w:val="24"/>
           <w:szCs w:val="24"/>
         </w:rPr>
@@ -1056,7 +1082,7 @@
       </w:r>
       <w:r>
         <w:rPr>
-          <w:rFonts w:ascii="Times New Roman" w:eastAsia="Times New Roman" w:hAnsi="Times New Roman" w:cs="Times New Roman"/>
+          <w:rFonts w:ascii="Arial" w:eastAsia="Times New Roman" w:hAnsi="Arial" w:cs="Arial"/>
           <w:sz w:val="24"/>
           <w:szCs w:val="24"/>
         </w:rPr>
@@ -1064,7 +1090,7 @@
       </w:r>
       <w:r>
         <w:rPr>
-          <w:rFonts w:ascii="Times New Roman" w:eastAsia="Times New Roman" w:hAnsi="Times New Roman" w:cs="Times New Roman"/>
+          <w:rFonts w:ascii="Arial" w:eastAsia="Times New Roman" w:hAnsi="Arial" w:cs="Arial"/>
           <w:sz w:val="24"/>
           <w:szCs w:val="24"/>
         </w:rPr>
@@ -1075,14 +1101,14 @@
       <w:pPr>
         <w:spacing w:before="100" w:beforeAutospacing="1" w:after="100" w:afterAutospacing="1" w:line="240" w:lineRule="auto"/>
         <w:rPr>
-          <w:rFonts w:ascii="Times New Roman" w:eastAsia="Times New Roman" w:hAnsi="Times New Roman" w:cs="Times New Roman"/>
-          <w:sz w:val="24"/>
-          <w:szCs w:val="24"/>
-        </w:rPr>
-      </w:pPr>
-      <w:r>
-        <w:rPr>
-          <w:rFonts w:ascii="Times New Roman" w:eastAsia="Times New Roman" w:hAnsi="Times New Roman" w:cs="Times New Roman"/>
+          <w:rFonts w:ascii="Arial" w:eastAsia="Times New Roman" w:hAnsi="Arial" w:cs="Arial"/>
+          <w:sz w:val="24"/>
+          <w:szCs w:val="24"/>
+        </w:rPr>
+      </w:pPr>
+      <w:r>
+        <w:rPr>
+          <w:rFonts w:ascii="Arial" w:eastAsia="Times New Roman" w:hAnsi="Arial" w:cs="Arial"/>
           <w:sz w:val="24"/>
           <w:szCs w:val="24"/>
           <w:u w:val="single"/>
@@ -1091,7 +1117,7 @@
       </w:r>
       <w:r>
         <w:rPr>
-          <w:rFonts w:ascii="Times New Roman" w:eastAsia="Times New Roman" w:hAnsi="Times New Roman" w:cs="Times New Roman"/>
+          <w:rFonts w:ascii="Arial" w:eastAsia="Times New Roman" w:hAnsi="Arial" w:cs="Arial"/>
           <w:sz w:val="24"/>
           <w:szCs w:val="24"/>
         </w:rPr>
@@ -1102,25 +1128,52 @@
       <w:pPr>
         <w:spacing w:before="100" w:beforeAutospacing="1" w:after="100" w:afterAutospacing="1" w:line="240" w:lineRule="auto"/>
         <w:rPr>
-          <w:rFonts w:ascii="Times New Roman" w:eastAsia="Times New Roman" w:hAnsi="Times New Roman" w:cs="Times New Roman"/>
-          <w:sz w:val="24"/>
-          <w:szCs w:val="24"/>
-        </w:rPr>
-      </w:pPr>
-      <w:r>
-        <w:rPr>
-          <w:rFonts w:ascii="Times New Roman" w:eastAsia="Times New Roman" w:hAnsi="Times New Roman" w:cs="Times New Roman"/>
-          <w:sz w:val="24"/>
-          <w:szCs w:val="24"/>
-        </w:rPr>
-        <w:t>If the plotting is enabled using the checkbox, the scaling results will be plotted for each peptide group:</w:t>
-      </w:r>
-    </w:p>
-    <w:p>
-      <w:pPr>
-        <w:spacing w:before="100" w:beforeAutospacing="1" w:after="100" w:afterAutospacing="1" w:line="240" w:lineRule="auto"/>
-        <w:rPr>
-          <w:rFonts w:ascii="Times New Roman" w:eastAsia="Times New Roman" w:hAnsi="Times New Roman" w:cs="Times New Roman"/>
+          <w:rFonts w:ascii="Arial" w:eastAsia="Times New Roman" w:hAnsi="Arial" w:cs="Arial"/>
+          <w:sz w:val="24"/>
+          <w:szCs w:val="24"/>
+        </w:rPr>
+      </w:pPr>
+      <w:r>
+        <w:rPr>
+          <w:rFonts w:ascii="Arial" w:eastAsia="Times New Roman" w:hAnsi="Arial" w:cs="Arial"/>
+          <w:sz w:val="24"/>
+          <w:szCs w:val="24"/>
+        </w:rPr>
+        <w:t>If the plotting is enabled using the checkbox, the scaling results will be</w:t>
+      </w:r>
+      <w:r>
+        <w:rPr>
+          <w:rFonts w:ascii="Arial" w:eastAsia="Times New Roman" w:hAnsi="Arial" w:cs="Arial"/>
+          <w:sz w:val="24"/>
+          <w:szCs w:val="24"/>
+        </w:rPr>
+        <w:t xml:space="preserve"> plotted for each peptide group. As mentioned above, this may not work and you should instead try</w:t>
+      </w:r>
+    </w:p>
+    <w:p>
+      <w:pPr>
+        <w:spacing w:before="100" w:beforeAutospacing="1" w:after="100" w:afterAutospacing="1" w:line="240" w:lineRule="auto"/>
+        <w:rPr>
+          <w:rFonts w:ascii="Arial" w:eastAsia="Times New Roman" w:hAnsi="Arial" w:cs="Arial"/>
+          <w:sz w:val="24"/>
+          <w:szCs w:val="24"/>
+        </w:rPr>
+      </w:pPr>
+      <w:r>
+        <w:rPr>
+          <w:rFonts w:ascii="Arial" w:eastAsia="Times New Roman" w:hAnsi="Arial" w:cs="Arial"/>
+          <w:bCs/>
+          <w:sz w:val="24"/>
+          <w:szCs w:val="24"/>
+        </w:rPr>
+        <w:t>Note: this functionality appears broken. As an alternative, use menu option Plot, then Protein Rollup as describe on the final page of this file.</w:t>
+      </w:r>
+    </w:p>
+    <w:p>
+      <w:pPr>
+        <w:spacing w:before="100" w:beforeAutospacing="1" w:after="100" w:afterAutospacing="1" w:line="240" w:lineRule="auto"/>
+        <w:rPr>
+          <w:rFonts w:ascii="Arial" w:eastAsia="Times New Roman" w:hAnsi="Arial" w:cs="Arial"/>
           <w:b/>
           <w:bCs/>
           <w:sz w:val="27"/>
@@ -1129,15 +1182,15 @@
       </w:pPr>
       <w:r>
         <w:rPr>
-          <w:rFonts w:ascii="Times New Roman" w:eastAsia="Times New Roman" w:hAnsi="Times New Roman" w:cs="Times New Roman"/>
+          <w:rFonts w:ascii="Arial" w:eastAsia="Times New Roman" w:hAnsi="Arial" w:cs="Arial"/>
           <w:noProof/>
           <w:sz w:val="24"/>
           <w:szCs w:val="24"/>
         </w:rPr>
         <w:drawing>
           <wp:inline distT="0" distB="0" distL="0" distR="0">
-            <wp:extent cx="4372916" cy="3063240"/>
-            <wp:effectExtent l="0" t="0" r="8890" b="3810"/>
+            <wp:extent cx="3101340" cy="2172497"/>
+            <wp:effectExtent l="0" t="0" r="3810" b="0"/>
             <wp:docPr id="10" name="Picture 10" descr="F:\My Documents\Projects\_CommunityApplications\InfernoRDN\Documentation\Old\ZRollupPlots.png"/>
             <wp:cNvGraphicFramePr>
               <a:graphicFrameLocks xmlns:a="http://schemas.openxmlformats.org/drawingml/2006/main" noChangeAspect="1"/>
@@ -1152,7 +1205,7 @@
                     </pic:cNvPicPr>
                   </pic:nvPicPr>
                   <pic:blipFill>
-                    <a:blip r:embed="rId10">
+                    <a:blip r:embed="rId10" cstate="print">
                       <a:extLst>
                         <a:ext uri="{28A0092B-C50C-407E-A947-70E740481C1C}">
                           <a14:useLocalDpi xmlns:a14="http://schemas.microsoft.com/office/drawing/2010/main" val="0"/>
@@ -1167,7 +1220,7 @@
                   <pic:spPr bwMode="auto">
                     <a:xfrm>
                       <a:off x="0" y="0"/>
-                      <a:ext cx="4381082" cy="3068960"/>
+                      <a:ext cx="3118440" cy="2184476"/>
                     </a:xfrm>
                     <a:prstGeom prst="rect">
                       <a:avLst/>
@@ -1189,7 +1242,7 @@
         <w:spacing w:before="100" w:beforeAutospacing="1" w:after="100" w:afterAutospacing="1" w:line="240" w:lineRule="auto"/>
         <w:outlineLvl w:val="2"/>
         <w:rPr>
-          <w:rFonts w:ascii="Times New Roman" w:eastAsia="Times New Roman" w:hAnsi="Times New Roman" w:cs="Times New Roman"/>
+          <w:rFonts w:ascii="Arial" w:eastAsia="Times New Roman" w:hAnsi="Arial" w:cs="Arial"/>
           <w:b/>
           <w:bCs/>
           <w:sz w:val="27"/>
@@ -1198,7 +1251,7 @@
       </w:pPr>
       <w:r>
         <w:rPr>
-          <w:rFonts w:ascii="Times New Roman" w:eastAsia="Times New Roman" w:hAnsi="Times New Roman" w:cs="Times New Roman"/>
+          <w:rFonts w:ascii="Arial" w:eastAsia="Times New Roman" w:hAnsi="Arial" w:cs="Arial"/>
           <w:b/>
           <w:bCs/>
           <w:sz w:val="27"/>
@@ -1212,14 +1265,14 @@
       <w:pPr>
         <w:spacing w:before="100" w:beforeAutospacing="1" w:after="100" w:afterAutospacing="1" w:line="240" w:lineRule="auto"/>
         <w:rPr>
-          <w:rFonts w:ascii="Times New Roman" w:eastAsia="Times New Roman" w:hAnsi="Times New Roman" w:cs="Times New Roman"/>
-          <w:sz w:val="24"/>
-          <w:szCs w:val="24"/>
-        </w:rPr>
-      </w:pPr>
-      <w:r>
-        <w:rPr>
-          <w:rFonts w:ascii="Times New Roman" w:eastAsia="Times New Roman" w:hAnsi="Times New Roman" w:cs="Times New Roman"/>
+          <w:rFonts w:ascii="Arial" w:eastAsia="Times New Roman" w:hAnsi="Arial" w:cs="Arial"/>
+          <w:sz w:val="24"/>
+          <w:szCs w:val="24"/>
+        </w:rPr>
+      </w:pPr>
+      <w:r>
+        <w:rPr>
+          <w:rFonts w:ascii="Arial" w:eastAsia="Times New Roman" w:hAnsi="Arial" w:cs="Arial"/>
           <w:sz w:val="24"/>
           <w:szCs w:val="24"/>
         </w:rPr>
@@ -1230,14 +1283,14 @@
       <w:pPr>
         <w:spacing w:before="100" w:beforeAutospacing="1" w:after="100" w:afterAutospacing="1" w:line="240" w:lineRule="auto"/>
         <w:rPr>
-          <w:rFonts w:ascii="Times New Roman" w:eastAsia="Times New Roman" w:hAnsi="Times New Roman" w:cs="Times New Roman"/>
-          <w:sz w:val="24"/>
-          <w:szCs w:val="24"/>
-        </w:rPr>
-      </w:pPr>
-      <w:r>
-        <w:rPr>
-          <w:rFonts w:ascii="Times New Roman" w:eastAsia="Times New Roman" w:hAnsi="Times New Roman" w:cs="Times New Roman"/>
+          <w:rFonts w:ascii="Arial" w:eastAsia="Times New Roman" w:hAnsi="Arial" w:cs="Arial"/>
+          <w:sz w:val="24"/>
+          <w:szCs w:val="24"/>
+        </w:rPr>
+      </w:pPr>
+      <w:r>
+        <w:rPr>
+          <w:rFonts w:ascii="Arial" w:eastAsia="Times New Roman" w:hAnsi="Arial" w:cs="Arial"/>
           <w:noProof/>
           <w:sz w:val="24"/>
           <w:szCs w:val="24"/>
@@ -1296,14 +1349,14 @@
       <w:pPr>
         <w:spacing w:before="100" w:beforeAutospacing="1" w:after="100" w:afterAutospacing="1" w:line="240" w:lineRule="auto"/>
         <w:rPr>
-          <w:rFonts w:ascii="Times New Roman" w:eastAsia="Times New Roman" w:hAnsi="Times New Roman" w:cs="Times New Roman"/>
-          <w:sz w:val="24"/>
-          <w:szCs w:val="24"/>
-        </w:rPr>
-      </w:pPr>
-      <w:r>
-        <w:rPr>
-          <w:rFonts w:ascii="Times New Roman" w:eastAsia="Times New Roman" w:hAnsi="Times New Roman" w:cs="Times New Roman"/>
+          <w:rFonts w:ascii="Arial" w:eastAsia="Times New Roman" w:hAnsi="Arial" w:cs="Arial"/>
+          <w:sz w:val="24"/>
+          <w:szCs w:val="24"/>
+        </w:rPr>
+      </w:pPr>
+      <w:r>
+        <w:rPr>
+          <w:rFonts w:ascii="Arial" w:eastAsia="Times New Roman" w:hAnsi="Arial" w:cs="Arial"/>
           <w:sz w:val="24"/>
           <w:szCs w:val="24"/>
           <w:u w:val="single"/>
@@ -1312,7 +1365,7 @@
       </w:r>
       <w:r>
         <w:rPr>
-          <w:rFonts w:ascii="Times New Roman" w:eastAsia="Times New Roman" w:hAnsi="Times New Roman" w:cs="Times New Roman"/>
+          <w:rFonts w:ascii="Arial" w:eastAsia="Times New Roman" w:hAnsi="Arial" w:cs="Arial"/>
           <w:sz w:val="24"/>
           <w:szCs w:val="24"/>
         </w:rPr>
@@ -1323,14 +1376,14 @@
       <w:pPr>
         <w:spacing w:before="100" w:beforeAutospacing="1" w:after="100" w:afterAutospacing="1" w:line="240" w:lineRule="auto"/>
         <w:rPr>
-          <w:rFonts w:ascii="Times New Roman" w:eastAsia="Times New Roman" w:hAnsi="Times New Roman" w:cs="Times New Roman"/>
-          <w:sz w:val="24"/>
-          <w:szCs w:val="24"/>
-        </w:rPr>
-      </w:pPr>
-      <w:r>
-        <w:rPr>
-          <w:rFonts w:ascii="Times New Roman" w:eastAsia="Times New Roman" w:hAnsi="Times New Roman" w:cs="Times New Roman"/>
+          <w:rFonts w:ascii="Arial" w:eastAsia="Times New Roman" w:hAnsi="Arial" w:cs="Arial"/>
+          <w:sz w:val="24"/>
+          <w:szCs w:val="24"/>
+        </w:rPr>
+      </w:pPr>
+      <w:r>
+        <w:rPr>
+          <w:rFonts w:ascii="Arial" w:eastAsia="Times New Roman" w:hAnsi="Arial" w:cs="Arial"/>
           <w:sz w:val="24"/>
           <w:szCs w:val="24"/>
           <w:u w:val="single"/>
@@ -1339,7 +1392,7 @@
       </w:r>
       <w:r>
         <w:rPr>
-          <w:rFonts w:ascii="Times New Roman" w:eastAsia="Times New Roman" w:hAnsi="Times New Roman" w:cs="Times New Roman"/>
+          <w:rFonts w:ascii="Arial" w:eastAsia="Times New Roman" w:hAnsi="Arial" w:cs="Arial"/>
           <w:sz w:val="24"/>
           <w:szCs w:val="24"/>
         </w:rPr>
@@ -1350,14 +1403,14 @@
       <w:pPr>
         <w:spacing w:before="100" w:beforeAutospacing="1" w:after="100" w:afterAutospacing="1" w:line="240" w:lineRule="auto"/>
         <w:rPr>
-          <w:rFonts w:ascii="Times New Roman" w:eastAsia="Times New Roman" w:hAnsi="Times New Roman" w:cs="Times New Roman"/>
-          <w:sz w:val="24"/>
-          <w:szCs w:val="24"/>
-        </w:rPr>
-      </w:pPr>
-      <w:r>
-        <w:rPr>
-          <w:rFonts w:ascii="Times New Roman" w:eastAsia="Times New Roman" w:hAnsi="Times New Roman" w:cs="Times New Roman"/>
+          <w:rFonts w:ascii="Arial" w:eastAsia="Times New Roman" w:hAnsi="Arial" w:cs="Arial"/>
+          <w:sz w:val="24"/>
+          <w:szCs w:val="24"/>
+        </w:rPr>
+      </w:pPr>
+      <w:r>
+        <w:rPr>
+          <w:rFonts w:ascii="Arial" w:eastAsia="Times New Roman" w:hAnsi="Arial" w:cs="Arial"/>
           <w:sz w:val="24"/>
           <w:szCs w:val="24"/>
           <w:u w:val="single"/>
@@ -1366,7 +1419,7 @@
       </w:r>
       <w:r>
         <w:rPr>
-          <w:rFonts w:ascii="Times New Roman" w:eastAsia="Times New Roman" w:hAnsi="Times New Roman" w:cs="Times New Roman"/>
+          <w:rFonts w:ascii="Arial" w:eastAsia="Times New Roman" w:hAnsi="Arial" w:cs="Arial"/>
           <w:sz w:val="24"/>
           <w:szCs w:val="24"/>
         </w:rPr>
@@ -1377,14 +1430,14 @@
       <w:pPr>
         <w:spacing w:before="100" w:beforeAutospacing="1" w:after="100" w:afterAutospacing="1" w:line="240" w:lineRule="auto"/>
         <w:rPr>
-          <w:rFonts w:ascii="Times New Roman" w:eastAsia="Times New Roman" w:hAnsi="Times New Roman" w:cs="Times New Roman"/>
-          <w:sz w:val="24"/>
-          <w:szCs w:val="24"/>
-        </w:rPr>
-      </w:pPr>
-      <w:r>
-        <w:rPr>
-          <w:rFonts w:ascii="Times New Roman" w:eastAsia="Times New Roman" w:hAnsi="Times New Roman" w:cs="Times New Roman"/>
+          <w:rFonts w:ascii="Arial" w:eastAsia="Times New Roman" w:hAnsi="Arial" w:cs="Arial"/>
+          <w:sz w:val="24"/>
+          <w:szCs w:val="24"/>
+        </w:rPr>
+      </w:pPr>
+      <w:r>
+        <w:rPr>
+          <w:rFonts w:ascii="Arial" w:eastAsia="Times New Roman" w:hAnsi="Arial" w:cs="Arial"/>
           <w:sz w:val="24"/>
           <w:szCs w:val="24"/>
           <w:u w:val="single"/>
@@ -1393,7 +1446,7 @@
       </w:r>
       <w:r>
         <w:rPr>
-          <w:rFonts w:ascii="Times New Roman" w:eastAsia="Times New Roman" w:hAnsi="Times New Roman" w:cs="Times New Roman"/>
+          <w:rFonts w:ascii="Arial" w:eastAsia="Times New Roman" w:hAnsi="Arial" w:cs="Arial"/>
           <w:sz w:val="24"/>
           <w:szCs w:val="24"/>
         </w:rPr>
@@ -1402,7 +1455,247 @@
     </w:p>
     <w:p>
       <w:pPr>
-        <w:spacing w:before="100" w:beforeAutospacing="1" w:after="100" w:afterAutospacing="1" w:line="240" w:lineRule="auto"/>
+        <w:rPr>
+          <w:rFonts w:ascii="Arial" w:hAnsi="Arial" w:cs="Arial"/>
+        </w:rPr>
+      </w:pPr>
+      <w:r>
+        <w:rPr>
+          <w:rFonts w:ascii="Arial" w:hAnsi="Arial" w:cs="Arial"/>
+        </w:rPr>
+        <w:br w:type="page"/>
+      </w:r>
+    </w:p>
+    <w:p>
+      <w:pPr>
+        <w:spacing w:before="100" w:beforeAutospacing="1" w:after="100" w:afterAutospacing="1" w:line="240" w:lineRule="auto"/>
+        <w:rPr>
+          <w:rFonts w:ascii="Arial" w:hAnsi="Arial" w:cs="Arial"/>
+          <w:sz w:val="27"/>
+          <w:szCs w:val="27"/>
+        </w:rPr>
+      </w:pPr>
+      <w:r>
+        <w:rPr>
+          <w:rFonts w:ascii="Arial" w:eastAsia="Times New Roman" w:hAnsi="Arial" w:cs="Arial"/>
+          <w:b/>
+          <w:bCs/>
+          <w:sz w:val="27"/>
+          <w:szCs w:val="27"/>
+        </w:rPr>
+        <w:lastRenderedPageBreak/>
+        <w:t>Protein Rollup Plots</w:t>
+      </w:r>
+    </w:p>
+    <w:p>
+      <w:pPr>
+        <w:spacing w:before="100" w:beforeAutospacing="1" w:after="100" w:afterAutospacing="1" w:line="240" w:lineRule="auto"/>
+        <w:rPr>
+          <w:rFonts w:ascii="Arial" w:hAnsi="Arial" w:cs="Arial"/>
+          <w:sz w:val="24"/>
+          <w:szCs w:val="24"/>
+        </w:rPr>
+      </w:pPr>
+      <w:r>
+        <w:rPr>
+          <w:rFonts w:ascii="Arial" w:hAnsi="Arial" w:cs="Arial"/>
+          <w:sz w:val="24"/>
+          <w:szCs w:val="24"/>
+        </w:rPr>
+        <w:t>To visualize protein abundance</w:t>
+      </w:r>
+      <w:r>
+        <w:rPr>
+          <w:rFonts w:ascii="Arial" w:hAnsi="Arial" w:cs="Arial"/>
+          <w:sz w:val="24"/>
+          <w:szCs w:val="24"/>
+        </w:rPr>
+        <w:t xml:space="preserve">s across samples, select a specific rollup table, like </w:t>
+      </w:r>
+      <w:proofErr w:type="spellStart"/>
+      <w:r>
+        <w:rPr>
+          <w:rFonts w:ascii="Arial" w:hAnsi="Arial" w:cs="Arial"/>
+          <w:sz w:val="24"/>
+          <w:szCs w:val="24"/>
+        </w:rPr>
+        <w:t>RRollup</w:t>
+      </w:r>
+      <w:proofErr w:type="spellEnd"/>
+      <w:r>
+        <w:rPr>
+          <w:rFonts w:ascii="Arial" w:hAnsi="Arial" w:cs="Arial"/>
+          <w:sz w:val="24"/>
+          <w:szCs w:val="24"/>
+        </w:rPr>
+        <w:t>, then choose Protein Rollup under the Plot menu</w:t>
+      </w:r>
+    </w:p>
+    <w:p>
+      <w:pPr>
+        <w:spacing w:before="100" w:beforeAutospacing="1" w:after="100" w:afterAutospacing="1" w:line="240" w:lineRule="auto"/>
+        <w:rPr>
+          <w:rFonts w:ascii="Arial" w:hAnsi="Arial" w:cs="Arial"/>
+          <w:sz w:val="24"/>
+          <w:szCs w:val="24"/>
+        </w:rPr>
+      </w:pPr>
+      <w:r>
+        <w:rPr>
+          <w:rFonts w:ascii="Arial" w:hAnsi="Arial" w:cs="Arial"/>
+          <w:noProof/>
+          <w:sz w:val="24"/>
+          <w:szCs w:val="24"/>
+        </w:rPr>
+        <w:drawing>
+          <wp:inline distT="0" distB="0" distL="0" distR="0">
+            <wp:extent cx="5440680" cy="2503102"/>
+            <wp:effectExtent l="0" t="0" r="7620" b="0"/>
+            <wp:docPr id="4" name="Picture 4" descr="F:\My Documents\Projects\_CommunityApplications\InfernoRDN\Documentation\ProteinRollupPlotMenu.png"/>
+            <wp:cNvGraphicFramePr>
+              <a:graphicFrameLocks xmlns:a="http://schemas.openxmlformats.org/drawingml/2006/main" noChangeAspect="1"/>
+            </wp:cNvGraphicFramePr>
+            <a:graphic xmlns:a="http://schemas.openxmlformats.org/drawingml/2006/main">
+              <a:graphicData uri="http://schemas.openxmlformats.org/drawingml/2006/picture">
+                <pic:pic xmlns:pic="http://schemas.openxmlformats.org/drawingml/2006/picture">
+                  <pic:nvPicPr>
+                    <pic:cNvPr id="0" name="Picture 1" descr="F:\My Documents\Projects\_CommunityApplications\InfernoRDN\Documentation\ProteinRollupPlotMenu.png"/>
+                    <pic:cNvPicPr>
+                      <a:picLocks noChangeAspect="1" noChangeArrowheads="1"/>
+                    </pic:cNvPicPr>
+                  </pic:nvPicPr>
+                  <pic:blipFill rotWithShape="1">
+                    <a:blip r:embed="rId12">
+                      <a:extLst>
+                        <a:ext uri="{28A0092B-C50C-407E-A947-70E740481C1C}">
+                          <a14:useLocalDpi xmlns:a14="http://schemas.microsoft.com/office/drawing/2010/main" val="0"/>
+                        </a:ext>
+                      </a:extLst>
+                    </a:blip>
+                    <a:srcRect b="41867"/>
+                    <a:stretch/>
+                  </pic:blipFill>
+                  <pic:spPr bwMode="auto">
+                    <a:xfrm>
+                      <a:off x="0" y="0"/>
+                      <a:ext cx="5448259" cy="2506589"/>
+                    </a:xfrm>
+                    <a:prstGeom prst="rect">
+                      <a:avLst/>
+                    </a:prstGeom>
+                    <a:noFill/>
+                    <a:ln>
+                      <a:noFill/>
+                    </a:ln>
+                    <a:extLst>
+                      <a:ext uri="{53640926-AAD7-44D8-BBD7-CCE9431645EC}">
+                        <a14:shadowObscured xmlns:a14="http://schemas.microsoft.com/office/drawing/2010/main"/>
+                      </a:ext>
+                    </a:extLst>
+                  </pic:spPr>
+                </pic:pic>
+              </a:graphicData>
+            </a:graphic>
+          </wp:inline>
+        </w:drawing>
+      </w:r>
+    </w:p>
+    <w:p>
+      <w:pPr>
+        <w:spacing w:before="100" w:beforeAutospacing="1" w:after="100" w:afterAutospacing="1" w:line="240" w:lineRule="auto"/>
+        <w:rPr>
+          <w:rFonts w:ascii="Arial" w:hAnsi="Arial" w:cs="Arial"/>
+          <w:sz w:val="24"/>
+          <w:szCs w:val="24"/>
+        </w:rPr>
+      </w:pPr>
+    </w:p>
+    <w:p>
+      <w:pPr>
+        <w:spacing w:before="100" w:beforeAutospacing="1" w:after="100" w:afterAutospacing="1" w:line="240" w:lineRule="auto"/>
+        <w:rPr>
+          <w:rFonts w:ascii="Arial" w:hAnsi="Arial" w:cs="Arial"/>
+          <w:sz w:val="24"/>
+          <w:szCs w:val="24"/>
+        </w:rPr>
+      </w:pPr>
+      <w:r>
+        <w:rPr>
+          <w:rFonts w:ascii="Arial" w:hAnsi="Arial" w:cs="Arial"/>
+          <w:sz w:val="24"/>
+          <w:szCs w:val="24"/>
+        </w:rPr>
+        <w:t>You will see a list of protein names.  Select one, then click Plot and a new plot will be created.</w:t>
+      </w:r>
+    </w:p>
+    <w:p>
+      <w:pPr>
+        <w:spacing w:before="100" w:beforeAutospacing="1" w:after="100" w:afterAutospacing="1" w:line="240" w:lineRule="auto"/>
+        <w:rPr>
+          <w:rFonts w:ascii="Arial" w:hAnsi="Arial" w:cs="Arial"/>
+        </w:rPr>
+      </w:pPr>
+      <w:r>
+        <w:rPr>
+          <w:rFonts w:ascii="Arial" w:hAnsi="Arial" w:cs="Arial"/>
+          <w:noProof/>
+        </w:rPr>
+        <w:drawing>
+          <wp:inline distT="0" distB="0" distL="0" distR="0">
+            <wp:extent cx="6393180" cy="3474720"/>
+            <wp:effectExtent l="0" t="0" r="7620" b="0"/>
+            <wp:docPr id="7" name="Picture 7" descr="F:\My Documents\Projects\_CommunityApplications\InfernoRDN\Documentation\ProteinRollupPlots.png"/>
+            <wp:cNvGraphicFramePr>
+              <a:graphicFrameLocks xmlns:a="http://schemas.openxmlformats.org/drawingml/2006/main" noChangeAspect="1"/>
+            </wp:cNvGraphicFramePr>
+            <a:graphic xmlns:a="http://schemas.openxmlformats.org/drawingml/2006/main">
+              <a:graphicData uri="http://schemas.openxmlformats.org/drawingml/2006/picture">
+                <pic:pic xmlns:pic="http://schemas.openxmlformats.org/drawingml/2006/picture">
+                  <pic:nvPicPr>
+                    <pic:cNvPr id="0" name="Picture 2" descr="F:\My Documents\Projects\_CommunityApplications\InfernoRDN\Documentation\ProteinRollupPlots.png"/>
+                    <pic:cNvPicPr>
+                      <a:picLocks noChangeAspect="1" noChangeArrowheads="1"/>
+                    </pic:cNvPicPr>
+                  </pic:nvPicPr>
+                  <pic:blipFill>
+                    <a:blip r:embed="rId13" cstate="print">
+                      <a:extLst>
+                        <a:ext uri="{28A0092B-C50C-407E-A947-70E740481C1C}">
+                          <a14:useLocalDpi xmlns:a14="http://schemas.microsoft.com/office/drawing/2010/main" val="0"/>
+                        </a:ext>
+                      </a:extLst>
+                    </a:blip>
+                    <a:srcRect/>
+                    <a:stretch>
+                      <a:fillRect/>
+                    </a:stretch>
+                  </pic:blipFill>
+                  <pic:spPr bwMode="auto">
+                    <a:xfrm>
+                      <a:off x="0" y="0"/>
+                      <a:ext cx="6393180" cy="3474720"/>
+                    </a:xfrm>
+                    <a:prstGeom prst="rect">
+                      <a:avLst/>
+                    </a:prstGeom>
+                    <a:noFill/>
+                    <a:ln>
+                      <a:noFill/>
+                    </a:ln>
+                  </pic:spPr>
+                </pic:pic>
+              </a:graphicData>
+            </a:graphic>
+          </wp:inline>
+        </w:drawing>
+      </w:r>
+    </w:p>
+    <w:p>
+      <w:pPr>
+        <w:spacing w:before="100" w:beforeAutospacing="1" w:after="100" w:afterAutospacing="1" w:line="240" w:lineRule="auto"/>
+        <w:rPr>
+          <w:rFonts w:ascii="Arial" w:hAnsi="Arial" w:cs="Arial"/>
+        </w:rPr>
       </w:pPr>
     </w:p>
     <w:sectPr>

</xml_diff>